<commit_message>
Add table-minimum class & image resources
</commit_message>
<xml_diff>
--- a/publishing/docx/Normal_t.docx
+++ b/publishing/docx/Normal_t.docx
@@ -584,6 +584,14 @@
       <w:r>
         <w:lastRenderedPageBreak/>
         <w:t>Question (Body Text)</w:t>
+      </w:r>
+    </w:p>
+    <w:p>
+      <w:pPr>
+        <w:pStyle w:val="lcOpenAnswer2"/>
+      </w:pPr>
+      <w:r>
+        <w:t>lcOpenAnswer2</w:t>
       </w:r>
     </w:p>
     <w:p>
@@ -3224,7 +3232,7 @@
   <w:style w:type="paragraph" w:default="1" w:styleId="Normal">
     <w:name w:val="Normal"/>
     <w:qFormat/>
-    <w:rsid w:val="00D4740B"/>
+    <w:rsid w:val="00BE36A0"/>
     <w:rPr>
       <w:rFonts w:ascii="Times New Roman" w:hAnsi="Times New Roman"/>
       <w:sz w:val="22"/>
@@ -3469,7 +3477,7 @@
   <w:style w:type="paragraph" w:styleId="BodyText">
     <w:name w:val="Body Text"/>
     <w:link w:val="BodyTextChar"/>
-    <w:rsid w:val="00ED4EDE"/>
+    <w:rsid w:val="00BE36A0"/>
     <w:pPr>
       <w:suppressAutoHyphens/>
       <w:spacing w:before="120"/>
@@ -3484,7 +3492,7 @@
     <w:name w:val="Body Text Char"/>
     <w:basedOn w:val="DefaultParagraphFont"/>
     <w:link w:val="BodyText"/>
-    <w:rsid w:val="00ED4EDE"/>
+    <w:rsid w:val="00BE36A0"/>
     <w:rPr>
       <w:rFonts w:ascii="Times New Roman" w:eastAsia="Times New Roman" w:hAnsi="Times New Roman" w:cs="Times New Roman"/>
       <w:sz w:val="22"/>
@@ -4249,9 +4257,6 @@
     <w:pPr>
       <w:spacing w:before="0" w:after="475"/>
     </w:pPr>
-    <w:rPr>
-      <w:rFonts w:ascii="Arial Narrow" w:hAnsi="Arial Narrow"/>
-    </w:rPr>
   </w:style>
   <w:style w:type="paragraph" w:customStyle="1" w:styleId="AnswerSpace2Lines">
     <w:name w:val="Answer Space 2 Lines"/>
@@ -4332,6 +4337,15 @@
       <w:b/>
       <w:i/>
     </w:rPr>
+  </w:style>
+  <w:style w:type="paragraph" w:customStyle="1" w:styleId="lcOpenAnswer2">
+    <w:name w:val="lcOpenAnswer2"/>
+    <w:basedOn w:val="AnswerSpace"/>
+    <w:qFormat/>
+    <w:rsid w:val="00BE3195"/>
+    <w:pPr>
+      <w:spacing w:before="120" w:after="240"/>
+    </w:pPr>
   </w:style>
 </w:styles>
 </file>

</xml_diff>